<commit_message>
updated everything prior to final submission
</commit_message>
<xml_diff>
--- a/doc/accepted version/Junker_temp-energy-flux_accepted.docx
+++ b/doc/accepted version/Junker_temp-energy-flux_accepted.docx
@@ -12449,7 +12449,7 @@
       </w:r>
     </w:p>
     <w:bookmarkEnd w:id="235"/>
-    <w:bookmarkStart w:id="248" w:name="figure-captions"/>
+    <w:bookmarkStart w:id="245" w:name="figure-captions"/>
     <w:p>
       <w:pPr>
         <w:pStyle w:val="Heading1"/>
@@ -13516,20 +13516,33 @@
       </w:r>
     </w:p>
     <w:p>
+      <w:r>
+        <w:br w:type="page"/>
+      </w:r>
+    </w:p>
+    <w:p>
+      <w:pPr>
+        <w:pStyle w:val="BodyText"/>
+      </w:pPr>
+      <w:r>
+        <w:t xml:space="preserve">Figure 3</w:t>
+      </w:r>
+    </w:p>
+    <w:p>
       <w:pPr>
         <w:pStyle w:val="BodyText"/>
       </w:pPr>
       <w:r>
         <w:drawing>
           <wp:inline>
-            <wp:extent cx="5943600" cy="6339840"/>
+            <wp:extent cx="4579632" cy="3663706"/>
             <wp:effectExtent b="0" l="0" r="0" t="0"/>
             <wp:docPr descr="" title="" id="240" name="Picture"/>
             <a:graphic>
               <a:graphicData uri="http://schemas.openxmlformats.org/drawingml/2006/picture">
                 <pic:pic>
                   <pic:nvPicPr>
-                    <pic:cNvPr descr="Junker_temp-energy-flux_accepted_files/figure-docx/figure%202-1.png" id="241" name="Picture"/>
+                    <pic:cNvPr descr="Junker_temp-energy-flux_accepted_files/figure-docx/figure%203-1.png" id="241" name="Picture"/>
                     <pic:cNvPicPr>
                       <a:picLocks noChangeArrowheads="1" noChangeAspect="1"/>
                     </pic:cNvPicPr>
@@ -13543,7 +13556,7 @@
                   <pic:spPr bwMode="auto">
                     <a:xfrm>
                       <a:off x="0" y="0"/>
-                      <a:ext cx="5943600" cy="6339840"/>
+                      <a:ext cx="4579632" cy="3663706"/>
                     </a:xfrm>
                     <a:prstGeom prst="rect">
                       <a:avLst/>
@@ -13572,7 +13585,7 @@
         <w:pStyle w:val="BodyText"/>
       </w:pPr>
       <w:r>
-        <w:t xml:space="preserve">Figure 3</w:t>
+        <w:t xml:space="preserve">Figure 4</w:t>
       </w:r>
     </w:p>
     <w:p>
@@ -13589,7 +13602,7 @@
               <a:graphicData uri="http://schemas.openxmlformats.org/drawingml/2006/picture">
                 <pic:pic>
                   <pic:nvPicPr>
-                    <pic:cNvPr descr="Junker_temp-energy-flux_accepted_files/figure-docx/figure%203-1.png" id="244" name="Picture"/>
+                    <pic:cNvPr descr="Junker_temp-energy-flux_accepted_files/figure-docx/figure%204-1.png" id="244" name="Picture"/>
                     <pic:cNvPicPr>
                       <a:picLocks noChangeArrowheads="1" noChangeAspect="1"/>
                     </pic:cNvPicPr>
@@ -13622,67 +13635,7 @@
         </w:drawing>
       </w:r>
     </w:p>
-    <w:p>
-      <w:r>
-        <w:br w:type="page"/>
-      </w:r>
-    </w:p>
-    <w:p>
-      <w:pPr>
-        <w:pStyle w:val="BodyText"/>
-      </w:pPr>
-      <w:r>
-        <w:t xml:space="preserve">Figure 4</w:t>
-      </w:r>
-    </w:p>
-    <w:p>
-      <w:pPr>
-        <w:pStyle w:val="BodyText"/>
-      </w:pPr>
-      <w:r>
-        <w:drawing>
-          <wp:inline>
-            <wp:extent cx="4579632" cy="3663706"/>
-            <wp:effectExtent b="0" l="0" r="0" t="0"/>
-            <wp:docPr descr="" title="" id="246" name="Picture"/>
-            <a:graphic>
-              <a:graphicData uri="http://schemas.openxmlformats.org/drawingml/2006/picture">
-                <pic:pic>
-                  <pic:nvPicPr>
-                    <pic:cNvPr descr="Junker_temp-energy-flux_accepted_files/figure-docx/figure%204-1.png" id="247" name="Picture"/>
-                    <pic:cNvPicPr>
-                      <a:picLocks noChangeArrowheads="1" noChangeAspect="1"/>
-                    </pic:cNvPicPr>
-                  </pic:nvPicPr>
-                  <pic:blipFill>
-                    <a:blip r:embed="rId245"/>
-                    <a:stretch>
-                      <a:fillRect/>
-                    </a:stretch>
-                  </pic:blipFill>
-                  <pic:spPr bwMode="auto">
-                    <a:xfrm>
-                      <a:off x="0" y="0"/>
-                      <a:ext cx="4579632" cy="3663706"/>
-                    </a:xfrm>
-                    <a:prstGeom prst="rect">
-                      <a:avLst/>
-                    </a:prstGeom>
-                    <a:noFill/>
-                    <a:ln w="9525">
-                      <a:noFill/>
-                      <a:headEnd/>
-                      <a:tailEnd/>
-                    </a:ln>
-                  </pic:spPr>
-                </pic:pic>
-              </a:graphicData>
-            </a:graphic>
-          </wp:inline>
-        </w:drawing>
-      </w:r>
-    </w:p>
-    <w:bookmarkEnd w:id="248"/>
+    <w:bookmarkEnd w:id="245"/>
     <w:sectPr>
       <w:headerReference r:id="rId9" w:type="default"/>
       <w:footerReference r:id="rId10" w:type="default"/>

</xml_diff>